<commit_message>
Fixed repetition counters in generator
</commit_message>
<xml_diff>
--- a/integrator/test/Proba20c-index-gre.expected.docx
+++ b/integrator/test/Proba20c-index-gre.expected.docx
@@ -283,6 +283,12 @@
         <w:rPr>
           <w:vertAlign w:val="subscript"/>
         </w:rPr>
+        <w:t>β</w:t>
+      </w:r>
+      <w:r>
+        <w:rPr>
+          <w:vertAlign w:val="subscript"/>
+        </w:rPr>
         <w:t>2</w:t>
       </w:r>
       <w:r>
@@ -302,6 +308,12 @@
           <w:vertAlign w:val="superscript"/>
         </w:rPr>
         <w:t>GH</w:t>
+      </w:r>
+      <w:r>
+        <w:rPr>
+          <w:vertAlign w:val="subscript"/>
+        </w:rPr>
+        <w:t>2</w:t>
       </w:r>
       <w:r>
         <w:t>]</w:t>
@@ -404,13 +416,19 @@
         <w:t xml:space="preserve">; </w:t>
       </w:r>
       <w:r>
-        <w:t>5/22b5₂</w:t>
+        <w:t>5/22b5</w:t>
       </w:r>
       <w:r>
         <w:rPr>
           <w:vertAlign w:val="superscript"/>
         </w:rPr>
         <w:t>GH</w:t>
+      </w:r>
+      <w:r>
+        <w:rPr>
+          <w:vertAlign w:val="subscript"/>
+        </w:rPr>
+        <w:t>β</w:t>
       </w:r>
       <w:r>
         <w:rPr>
@@ -829,7 +847,13 @@
         <w:t xml:space="preserve">; </w:t>
       </w:r>
       <w:r>
-        <w:t>5/21a19₂</w:t>
+        <w:t>5/21a19</w:t>
+      </w:r>
+      <w:r>
+        <w:rPr>
+          <w:vertAlign w:val="subscript"/>
+        </w:rPr>
+        <w:t>β</w:t>
       </w:r>
       <w:r>
         <w:rPr>
@@ -897,6 +921,12 @@
         <w:rPr>
           <w:vertAlign w:val="subscript"/>
         </w:rPr>
+        <w:t>β</w:t>
+      </w:r>
+      <w:r>
+        <w:rPr>
+          <w:vertAlign w:val="subscript"/>
+        </w:rPr>
         <w:t>2</w:t>
       </w:r>
       <w:r>
@@ -2044,7 +2074,13 @@
         <w:t xml:space="preserve">; </w:t>
       </w:r>
       <w:r>
-        <w:t>1/5d9₂</w:t>
+        <w:t>1/5d9</w:t>
+      </w:r>
+      <w:r>
+        <w:rPr>
+          <w:vertAlign w:val="subscript"/>
+        </w:rPr>
+        <w:t>β</w:t>
       </w:r>
       <w:r>
         <w:rPr>
@@ -4711,6 +4747,12 @@
         <w:rPr>
           <w:vertAlign w:val="subscript"/>
         </w:rPr>
+        <w:t>β</w:t>
+      </w:r>
+      <w:r>
+        <w:rPr>
+          <w:vertAlign w:val="subscript"/>
+        </w:rPr>
         <w:t>2</w:t>
       </w:r>
       <w:r>
@@ -4730,6 +4772,12 @@
           <w:vertAlign w:val="superscript"/>
         </w:rPr>
         <w:t>WH</w:t>
+      </w:r>
+      <w:r>
+        <w:rPr>
+          <w:vertAlign w:val="subscript"/>
+        </w:rPr>
+        <w:t>2</w:t>
       </w:r>
       <w:r>
         <w:t>]</w:t>
@@ -4788,13 +4836,19 @@
         <w:t xml:space="preserve">; </w:t>
       </w:r>
       <w:r>
-        <w:t>1/7c6₂</w:t>
+        <w:t>1/7c6</w:t>
       </w:r>
       <w:r>
         <w:rPr>
           <w:vertAlign w:val="superscript"/>
         </w:rPr>
         <w:t>WH</w:t>
+      </w:r>
+      <w:r>
+        <w:rPr>
+          <w:vertAlign w:val="subscript"/>
+        </w:rPr>
+        <w:t>β</w:t>
       </w:r>
       <w:r>
         <w:rPr>

</xml_diff>

<commit_message>
Fixed syntactical bug in generator
</commit_message>
<xml_diff>
--- a/integrator/test/Proba20c-index-gre.expected.docx
+++ b/integrator/test/Proba20c-index-gre.expected.docx
@@ -286,12 +286,6 @@
         <w:t>β</w:t>
       </w:r>
       <w:r>
-        <w:rPr>
-          <w:vertAlign w:val="subscript"/>
-        </w:rPr>
-        <w:t>2</w:t>
-      </w:r>
-      <w:r>
         <w:t xml:space="preserve"> »</w:t>
       </w:r>
       <w:r>
@@ -922,12 +916,6 @@
           <w:vertAlign w:val="subscript"/>
         </w:rPr>
         <w:t>β</w:t>
-      </w:r>
-      <w:r>
-        <w:rPr>
-          <w:vertAlign w:val="subscript"/>
-        </w:rPr>
-        <w:t>2</w:t>
       </w:r>
       <w:r>
         <w:t xml:space="preserve"> »</w:t>
@@ -4748,12 +4736,6 @@
           <w:vertAlign w:val="subscript"/>
         </w:rPr>
         <w:t>β</w:t>
-      </w:r>
-      <w:r>
-        <w:rPr>
-          <w:vertAlign w:val="subscript"/>
-        </w:rPr>
-        <w:t>2</w:t>
       </w:r>
       <w:r>
         <w:t xml:space="preserve"> »</w:t>

</xml_diff>

<commit_message>
Updated e2e test; cleaned jupyter notebook
</commit_message>
<xml_diff>
--- a/integrator/test/Proba20c-index-gre.expected.docx
+++ b/integrator/test/Proba20c-index-gre.expected.docx
@@ -387,11 +387,23 @@
       </w:r>
       <w:r>
         <w:rPr>
+          <w:vertAlign w:val="subscript"/>
+        </w:rPr>
+        <w:t>β</w:t>
+      </w:r>
+      <w:r>
+        <w:rPr>
           <w:vertAlign w:val="superscript"/>
         </w:rPr>
         <w:t>GH</w:t>
       </w:r>
       <w:r>
+        <w:rPr>
+          <w:vertAlign w:val="subscript"/>
+        </w:rPr>
+        <w:t>2</w:t>
+      </w:r>
+      <w:r>
         <w:t xml:space="preserve"> »</w:t>
       </w:r>
       <w:r>
@@ -401,46 +413,34 @@
         <w:rPr>
           <w:rFonts w:ascii="CyrillicaOchrid10U" w:hAnsi="CyrillicaOchrid10U"/>
         </w:rPr>
+        <w:t>послꙑшат</w:t>
+      </w:r>
+      <w:r>
+        <w:t xml:space="preserve"> S</w:t>
+      </w:r>
+      <w:r>
+        <w:t xml:space="preserve">; </w:t>
+      </w:r>
+      <w:r>
+        <w:t>5/22b5</w:t>
+      </w:r>
+      <w:r>
+        <w:rPr>
+          <w:vertAlign w:val="superscript"/>
+        </w:rPr>
+        <w:t>GH</w:t>
+      </w:r>
+      <w:r>
+        <w:t xml:space="preserve"> »</w:t>
+      </w:r>
+      <w:r>
+        <w:t xml:space="preserve"> </w:t>
+      </w:r>
+      <w:r>
+        <w:rPr>
+          <w:rFonts w:ascii="CyrillicaOchrid10U" w:hAnsi="CyrillicaOchrid10U"/>
+        </w:rPr>
         <w:t>слꙑшат</w:t>
-      </w:r>
-      <w:r>
-        <w:t xml:space="preserve"> S</w:t>
-      </w:r>
-      <w:r>
-        <w:t xml:space="preserve">; </w:t>
-      </w:r>
-      <w:r>
-        <w:t>5/22b5</w:t>
-      </w:r>
-      <w:r>
-        <w:rPr>
-          <w:vertAlign w:val="subscript"/>
-        </w:rPr>
-        <w:t>β</w:t>
-      </w:r>
-      <w:r>
-        <w:rPr>
-          <w:vertAlign w:val="superscript"/>
-        </w:rPr>
-        <w:t>GH</w:t>
-      </w:r>
-      <w:r>
-        <w:rPr>
-          <w:vertAlign w:val="subscript"/>
-        </w:rPr>
-        <w:t>2</w:t>
-      </w:r>
-      <w:r>
-        <w:t xml:space="preserve"> »</w:t>
-      </w:r>
-      <w:r>
-        <w:t xml:space="preserve"> </w:t>
-      </w:r>
-      <w:r>
-        <w:rPr>
-          <w:rFonts w:ascii="CyrillicaOchrid10U" w:hAnsi="CyrillicaOchrid10U"/>
-        </w:rPr>
-        <w:t>послꙑшат</w:t>
       </w:r>
       <w:r>
         <w:t xml:space="preserve"> S</w:t>
@@ -3489,19 +3489,7 @@
         <w:rPr>
           <w:vertAlign w:val="superscript"/>
         </w:rPr>
-        <w:t>WGH</w:t>
-      </w:r>
-      <w:r>
-        <w:rPr>
-          <w:vertAlign w:val="superscript"/>
-        </w:rPr>
-        <w:t>-</w:t>
-      </w:r>
-      <w:r>
-        <w:rPr>
-          <w:vertAlign w:val="superscript"/>
-        </w:rPr>
-        <w:t>C</w:t>
+        <w:t/>
       </w:r>
       <w:r>
         <w:t xml:space="preserve"> »</w:t>
@@ -4677,7 +4665,7 @@
       </w:r>
       <w:r>
         <w:t xml:space="preserve"> (</w:t>
-        <w:t>3</w:t>
+        <w:t>1</w:t>
       </w:r>
       <w:r>
         <w:t>)</w:t>
@@ -4750,12 +4738,6 @@
         <w:t>1/7c6</w:t>
       </w:r>
       <w:r>
-        <w:rPr>
-          <w:vertAlign w:val="subscript"/>
-        </w:rPr>
-        <w:t>β</w:t>
-      </w:r>
-      <w:r>
         <w:t xml:space="preserve"> »</w:t>
       </w:r>
       <w:r>
@@ -4772,12 +4754,6 @@
           <w:vertAlign w:val="superscript"/>
         </w:rPr>
         <w:t>WH</w:t>
-      </w:r>
-      <w:r>
-        <w:rPr>
-          <w:vertAlign w:val="subscript"/>
-        </w:rPr>
-        <w:t>2</w:t>
       </w:r>
       <w:r>
         <w:t>]</w:t>
@@ -4797,7 +4773,7 @@
       </w:r>
       <w:r>
         <w:t xml:space="preserve"> (</w:t>
-        <w:t>2</w:t>
+        <w:t>1</w:t>
       </w:r>
       <w:r>
         <w:rPr>
@@ -4827,46 +4803,34 @@
         <w:rPr>
           <w:rFonts w:ascii="CyrillicaOchrid10U" w:hAnsi="CyrillicaOchrid10U"/>
         </w:rPr>
+        <w:t> conj.</w:t>
+      </w:r>
+      <w:r>
+        <w:t xml:space="preserve"> S</w:t>
+      </w:r>
+      <w:r>
+        <w:t xml:space="preserve">; </w:t>
+      </w:r>
+      <w:r>
+        <w:t>1/7c6</w:t>
+      </w:r>
+      <w:r>
+        <w:rPr>
+          <w:vertAlign w:val="superscript"/>
+        </w:rPr>
+        <w:t>WH</w:t>
+      </w:r>
+      <w:r>
+        <w:t xml:space="preserve"> »</w:t>
+      </w:r>
+      <w:r>
+        <w:t xml:space="preserve"> </w:t>
+      </w:r>
+      <w:r>
+        <w:rPr>
+          <w:rFonts w:ascii="CyrillicaOchrid10U" w:hAnsi="CyrillicaOchrid10U"/>
+        </w:rPr>
         <w:t>аще</w:t>
-      </w:r>
-      <w:r>
-        <w:t xml:space="preserve"> S</w:t>
-      </w:r>
-      <w:r>
-        <w:t xml:space="preserve">; </w:t>
-      </w:r>
-      <w:r>
-        <w:t>1/7c6</w:t>
-      </w:r>
-      <w:r>
-        <w:rPr>
-          <w:vertAlign w:val="subscript"/>
-        </w:rPr>
-        <w:t>β</w:t>
-      </w:r>
-      <w:r>
-        <w:rPr>
-          <w:vertAlign w:val="superscript"/>
-        </w:rPr>
-        <w:t>WH</w:t>
-      </w:r>
-      <w:r>
-        <w:rPr>
-          <w:vertAlign w:val="subscript"/>
-        </w:rPr>
-        <w:t>2</w:t>
-      </w:r>
-      <w:r>
-        <w:t xml:space="preserve"> »</w:t>
-      </w:r>
-      <w:r>
-        <w:t xml:space="preserve"> </w:t>
-      </w:r>
-      <w:r>
-        <w:rPr>
-          <w:rFonts w:ascii="CyrillicaOchrid10U" w:hAnsi="CyrillicaOchrid10U"/>
-        </w:rPr>
-        <w:t> conj.</w:t>
       </w:r>
       <w:r>
         <w:t xml:space="preserve"> S</w:t>

</xml_diff>

<commit_message>
Fixed ordering of Index, Alternative, Usage
</commit_message>
<xml_diff>
--- a/integrator/test/Proba20c-index-gre.expected.docx
+++ b/integrator/test/Proba20c-index-gre.expected.docx
@@ -387,6 +387,33 @@
       </w:r>
       <w:r>
         <w:rPr>
+          <w:vertAlign w:val="superscript"/>
+        </w:rPr>
+        <w:t>GH</w:t>
+      </w:r>
+      <w:r>
+        <w:t xml:space="preserve"> »</w:t>
+      </w:r>
+      <w:r>
+        <w:t xml:space="preserve"> </w:t>
+      </w:r>
+      <w:r>
+        <w:rPr>
+          <w:rFonts w:ascii="CyrillicaOchrid10U" w:hAnsi="CyrillicaOchrid10U"/>
+        </w:rPr>
+        <w:t>слꙑшат</w:t>
+      </w:r>
+      <w:r>
+        <w:t xml:space="preserve"> S</w:t>
+      </w:r>
+      <w:r>
+        <w:t xml:space="preserve">; </w:t>
+      </w:r>
+      <w:r>
+        <w:t>5/22b5</w:t>
+      </w:r>
+      <w:r>
+        <w:rPr>
           <w:vertAlign w:val="subscript"/>
         </w:rPr>
         <w:t>β</w:t>
@@ -414,33 +441,6 @@
           <w:rFonts w:ascii="CyrillicaOchrid10U" w:hAnsi="CyrillicaOchrid10U"/>
         </w:rPr>
         <w:t>послꙑшат</w:t>
-      </w:r>
-      <w:r>
-        <w:t xml:space="preserve"> S</w:t>
-      </w:r>
-      <w:r>
-        <w:t xml:space="preserve">; </w:t>
-      </w:r>
-      <w:r>
-        <w:t>5/22b5</w:t>
-      </w:r>
-      <w:r>
-        <w:rPr>
-          <w:vertAlign w:val="superscript"/>
-        </w:rPr>
-        <w:t>GH</w:t>
-      </w:r>
-      <w:r>
-        <w:t xml:space="preserve"> »</w:t>
-      </w:r>
-      <w:r>
-        <w:t xml:space="preserve"> </w:t>
-      </w:r>
-      <w:r>
-        <w:rPr>
-          <w:rFonts w:ascii="CyrillicaOchrid10U" w:hAnsi="CyrillicaOchrid10U"/>
-        </w:rPr>
-        <w:t>слꙑшат</w:t>
       </w:r>
       <w:r>
         <w:t xml:space="preserve"> S</w:t>
@@ -3415,34 +3415,6 @@
       </w:r>
       <w:r>
         <w:t xml:space="preserve"> (</w:t>
-        <w:t>4</w:t>
-        <w:t xml:space="preserve"> + </w:t>
-        <w:t>1</w:t>
-      </w:r>
-      <w:r>
-        <w:rPr>
-          <w:vertAlign w:val="superscript"/>
-        </w:rPr>
-        <w:t>var</w:t>
-      </w:r>
-      <w:r>
-        <w:t>)</w:t>
-      </w:r>
-    </w:p>
-    <w:p>
-      <w:pPr>
-        <w:spacing w:before="0" w:after="0"/>
-        <w:ind w:firstLine="227"/>
-      </w:pPr>
-      <w:r>
-        <w:rPr>
-          <w:rFonts w:ascii="Times New Roman" w:hAnsi="Times New Roman"/>
-          <w:sz w:val="24"/>
-        </w:rPr>
-        <w:t>| παρά + Acc.</w:t>
-      </w:r>
-      <w:r>
-        <w:t xml:space="preserve"> (</w:t>
         <w:t>3</w:t>
         <w:t xml:space="preserve"> + </w:t>
         <w:t>1</w:t>
@@ -3459,6 +3431,34 @@
     </w:p>
     <w:p>
       <w:pPr>
+        <w:spacing w:before="0" w:after="0"/>
+        <w:ind w:firstLine="227"/>
+      </w:pPr>
+      <w:r>
+        <w:rPr>
+          <w:rFonts w:ascii="Times New Roman" w:hAnsi="Times New Roman"/>
+          <w:sz w:val="24"/>
+        </w:rPr>
+        <w:t>| παρά + Acc.</w:t>
+      </w:r>
+      <w:r>
+        <w:t xml:space="preserve"> (</w:t>
+        <w:t>2</w:t>
+        <w:t xml:space="preserve"> + </w:t>
+        <w:t>1</w:t>
+      </w:r>
+      <w:r>
+        <w:rPr>
+          <w:vertAlign w:val="superscript"/>
+        </w:rPr>
+        <w:t>var</w:t>
+      </w:r>
+      <w:r>
+        <w:t>)</w:t>
+      </w:r>
+    </w:p>
+    <w:p>
+      <w:pPr>
         <w:pStyle w:val="ListBullet"/>
         <w:spacing w:before="0" w:after="0"/>
         <w:ind w:left="907"/>
@@ -3489,7 +3489,19 @@
         <w:rPr>
           <w:vertAlign w:val="superscript"/>
         </w:rPr>
-        <w:t/>
+        <w:t>WGH</w:t>
+      </w:r>
+      <w:r>
+        <w:rPr>
+          <w:vertAlign w:val="superscript"/>
+        </w:rPr>
+        <w:t>-</w:t>
+      </w:r>
+      <w:r>
+        <w:rPr>
+          <w:vertAlign w:val="superscript"/>
+        </w:rPr>
+        <w:t>C</w:t>
       </w:r>
       <w:r>
         <w:t xml:space="preserve"> »</w:t>
@@ -4803,34 +4815,34 @@
         <w:rPr>
           <w:rFonts w:ascii="CyrillicaOchrid10U" w:hAnsi="CyrillicaOchrid10U"/>
         </w:rPr>
+        <w:t>аще</w:t>
+      </w:r>
+      <w:r>
+        <w:t xml:space="preserve"> S</w:t>
+      </w:r>
+      <w:r>
+        <w:t xml:space="preserve">; </w:t>
+      </w:r>
+      <w:r>
+        <w:t>1/7c6</w:t>
+      </w:r>
+      <w:r>
+        <w:rPr>
+          <w:vertAlign w:val="superscript"/>
+        </w:rPr>
+        <w:t>WH</w:t>
+      </w:r>
+      <w:r>
+        <w:t xml:space="preserve"> »</w:t>
+      </w:r>
+      <w:r>
+        <w:t xml:space="preserve"> </w:t>
+      </w:r>
+      <w:r>
+        <w:rPr>
+          <w:rFonts w:ascii="CyrillicaOchrid10U" w:hAnsi="CyrillicaOchrid10U"/>
+        </w:rPr>
         <w:t> conj.</w:t>
-      </w:r>
-      <w:r>
-        <w:t xml:space="preserve"> S</w:t>
-      </w:r>
-      <w:r>
-        <w:t xml:space="preserve">; </w:t>
-      </w:r>
-      <w:r>
-        <w:t>1/7c6</w:t>
-      </w:r>
-      <w:r>
-        <w:rPr>
-          <w:vertAlign w:val="superscript"/>
-        </w:rPr>
-        <w:t>WH</w:t>
-      </w:r>
-      <w:r>
-        <w:t xml:space="preserve"> »</w:t>
-      </w:r>
-      <w:r>
-        <w:t xml:space="preserve"> </w:t>
-      </w:r>
-      <w:r>
-        <w:rPr>
-          <w:rFonts w:ascii="CyrillicaOchrid10U" w:hAnsi="CyrillicaOchrid10U"/>
-        </w:rPr>
-        <w:t>аще</w:t>
       </w:r>
       <w:r>
         <w:t xml:space="preserve"> S</w:t>

</xml_diff>